<commit_message>
springboot redis demo commiy
</commit_message>
<xml_diff>
--- a/SpringBoot.docx
+++ b/SpringBoot.docx
@@ -349,7 +349,6 @@
         <w:ind w:left="360" w:firstLineChars="0" w:firstLine="0"/>
         <w:rPr>
           <w:rStyle w:val="a6"/>
-          <w:rFonts w:hint="eastAsia"/>
         </w:rPr>
       </w:pPr>
       <w:hyperlink r:id="rId11" w:anchor="boot-features-external-config-application-property-files" w:history="1">
@@ -357,19 +356,7 @@
           <w:rPr>
             <w:rStyle w:val="a6"/>
           </w:rPr>
-          <w:t>http://docs.s</w:t>
-        </w:r>
-        <w:r>
-          <w:rPr>
-            <w:rStyle w:val="a6"/>
-          </w:rPr>
-          <w:t>p</w:t>
-        </w:r>
-        <w:r>
-          <w:rPr>
-            <w:rStyle w:val="a6"/>
-          </w:rPr>
-          <w:t>ring.io/spring-boot/docs/1.5.2.RELEASE/reference/htmlsingle/#boot-features-external-config-application-property-files</w:t>
+          <w:t>http://docs.spring.io/spring-boot/docs/1.5.2.RELEASE/reference/htmlsingle/#boot-features-external-config-application-property-files</w:t>
         </w:r>
       </w:hyperlink>
     </w:p>
@@ -383,7 +370,6 @@
         <w:ind w:firstLineChars="0"/>
         <w:rPr>
           <w:rStyle w:val="a6"/>
-          <w:rFonts w:hint="eastAsia"/>
         </w:rPr>
       </w:pPr>
       <w:r>
@@ -404,7 +390,6 @@
         <w:ind w:firstLineChars="0"/>
         <w:rPr>
           <w:rStyle w:val="a6"/>
-          <w:rFonts w:hint="eastAsia"/>
           <w:color w:val="auto"/>
           <w:u w:val="none"/>
         </w:rPr>
@@ -427,7 +412,6 @@
         <w:ind w:firstLineChars="0"/>
         <w:rPr>
           <w:rStyle w:val="a6"/>
-          <w:rFonts w:hint="eastAsia"/>
           <w:color w:val="auto"/>
           <w:u w:val="none"/>
         </w:rPr>
@@ -468,8 +452,6 @@
         </w:rPr>
         <w:t>lasspath</w:t>
       </w:r>
-      <w:bookmarkStart w:id="0" w:name="_GoBack"/>
-      <w:bookmarkEnd w:id="0"/>
     </w:p>
     <w:p>
       <w:pPr>
@@ -962,6 +944,11 @@
       </w:r>
     </w:p>
     <w:p>
+      <w:pPr>
+        <w:rPr>
+          <w:rFonts w:hint="eastAsia"/>
+        </w:rPr>
+      </w:pPr>
       <w:r>
         <w:rPr>
           <w:rFonts w:hint="eastAsia"/>
@@ -992,6 +979,29 @@
         </w:rPr>
         <w:t>，参考owncharge项目</w:t>
       </w:r>
+    </w:p>
+    <w:p>
+      <w:r>
+        <w:t>https://github.com/slowwalkerlcr/SpringBoot_Demo/tree/master/SpringBootDiffProperties</w:t>
+      </w:r>
+    </w:p>
+    <w:p>
+      <w:pPr>
+        <w:pStyle w:val="1"/>
+        <w:rPr>
+          <w:rFonts w:hint="eastAsia"/>
+        </w:rPr>
+      </w:pPr>
+      <w:r>
+        <w:rPr>
+          <w:rFonts w:hint="eastAsia"/>
+        </w:rPr>
+        <w:t>SpringBootRedis Demo</w:t>
+      </w:r>
+    </w:p>
+    <w:p>
+      <w:bookmarkStart w:id="0" w:name="_GoBack"/>
+      <w:bookmarkEnd w:id="0"/>
     </w:p>
     <w:p>
       <w:pPr>
@@ -1290,6 +1300,7 @@
           <w:sz w:val="18"/>
           <w:szCs w:val="18"/>
         </w:rPr>
+        <w:lastRenderedPageBreak/>
         <w:t> </w:t>
       </w:r>
       <w:r>
@@ -2139,6 +2150,7 @@
         <w:jc w:val="left"/>
       </w:pPr>
       <w:r>
+        <w:lastRenderedPageBreak/>
         <w:t>GET</w:t>
       </w:r>
       <w:r>
@@ -2239,7 +2251,6 @@
         <w:jc w:val="left"/>
       </w:pPr>
       <w:r>
-        <w:lastRenderedPageBreak/>
         <w:t>GET</w:t>
       </w:r>
       <w:r>
@@ -2608,19 +2619,7 @@
           <w:rPr>
             <w:rStyle w:val="a6"/>
           </w:rPr>
-          <w:t>http://docs.spring.io/spring-b</w:t>
-        </w:r>
-        <w:r>
-          <w:rPr>
-            <w:rStyle w:val="a6"/>
-          </w:rPr>
-          <w:t>o</w:t>
-        </w:r>
-        <w:r>
-          <w:rPr>
-            <w:rStyle w:val="a6"/>
-          </w:rPr>
-          <w:t>ot/docs/1.5.2.RELEASE/reference/htmlsingle/#using-boot-starter</w:t>
+          <w:t>http://docs.spring.io/spring-boot/docs/1.5.2.RELEASE/reference/htmlsingle/#using-boot-starter</w:t>
         </w:r>
       </w:hyperlink>
     </w:p>
@@ -2629,15 +2628,11 @@
         <w:rPr>
           <w:rFonts w:hint="eastAsia"/>
         </w:rPr>
+        <w:lastRenderedPageBreak/>
         <w:t>自定义starter</w:t>
       </w:r>
     </w:p>
     <w:p>
-      <w:pPr>
-        <w:rPr>
-          <w:rFonts w:hint="eastAsia"/>
-        </w:rPr>
-      </w:pPr>
       <w:r>
         <w:t>spring.factories</w:t>
       </w:r>
@@ -2649,11 +2644,6 @@
       </w:r>
     </w:p>
     <w:p>
-      <w:pPr>
-        <w:rPr>
-          <w:rFonts w:hint="eastAsia"/>
-        </w:rPr>
-      </w:pPr>
       <w:r>
         <w:rPr>
           <w:rFonts w:hint="eastAsia"/>
@@ -2662,11 +2652,6 @@
       </w:r>
     </w:p>
     <w:p>
-      <w:pPr>
-        <w:rPr>
-          <w:rFonts w:hint="eastAsia"/>
-        </w:rPr>
-      </w:pPr>
       <w:r>
         <w:rPr>
           <w:rFonts w:hint="eastAsia"/>
@@ -2675,24 +2660,12 @@
       </w:r>
     </w:p>
     <w:p>
-      <w:pPr>
-        <w:rPr>
-          <w:rFonts w:hint="eastAsia"/>
-        </w:rPr>
-      </w:pPr>
       <w:hyperlink r:id="rId17" w:history="1">
         <w:r>
           <w:rPr>
             <w:rStyle w:val="a6"/>
           </w:rPr>
-          <w:t>https://github.com/slowwalkerlcr/SpringBoot_Demo/tree/master/springboot-starter-hellow</w:t>
-        </w:r>
-        <w:r>
-          <w:rPr>
-            <w:rStyle w:val="a6"/>
-          </w:rPr>
-          <w:lastRenderedPageBreak/>
-          <w:t>orld</w:t>
+          <w:t>https://github.com/slowwalkerlcr/SpringBoot_Demo/tree/master/springboot-starter-helloworld</w:t>
         </w:r>
       </w:hyperlink>
     </w:p>
@@ -2846,14 +2819,12 @@
     <w:p>
       <w:pPr>
         <w:pStyle w:val="1"/>
-        <w:rPr>
-          <w:rFonts w:hint="eastAsia"/>
-        </w:rPr>
-      </w:pPr>
-      <w:r>
-        <w:rPr>
-          <w:rFonts w:hint="eastAsia"/>
-        </w:rPr>
+      </w:pPr>
+      <w:r>
+        <w:rPr>
+          <w:rFonts w:hint="eastAsia"/>
+        </w:rPr>
+        <w:lastRenderedPageBreak/>
         <w:t>SpringBoot 热部署</w:t>
       </w:r>
     </w:p>
@@ -3416,16 +3387,10 @@
       </w:r>
     </w:p>
     <w:p>
-      <w:pPr>
-        <w:rPr>
-          <w:rFonts w:hint="eastAsia"/>
-        </w:rPr>
-      </w:pPr>
-      <w:r>
-        <w:rPr>
-          <w:rFonts w:hint="eastAsia"/>
-        </w:rPr>
-        <w:lastRenderedPageBreak/>
+      <w:r>
+        <w:rPr>
+          <w:rFonts w:hint="eastAsia"/>
+        </w:rPr>
         <w:t>参考项目：</w:t>
       </w:r>
     </w:p>
@@ -6625,7 +6590,7 @@
   <a:extraClrSchemeLst/>
   <a:extLst>
     <a:ext uri="{05A4C25C-085E-4340-85A3-A5531E510DB2}">
-      <thm15:themeFamily xmlns:thm15="http://schemas.microsoft.com/office/thememl/2012/main" xmlns="" name="Office Theme" id="{62F939B6-93AF-4DB8-9C6B-D6C7DFDC589F}" vid="{4A3C46E8-61CC-4603-A589-7422A47A8E4A}"/>
+      <thm15:themeFamily xmlns="" xmlns:thm15="http://schemas.microsoft.com/office/thememl/2012/main" name="Office Theme" id="{62F939B6-93AF-4DB8-9C6B-D6C7DFDC589F}" vid="{4A3C46E8-61CC-4603-A589-7422A47A8E4A}"/>
     </a:ext>
   </a:extLst>
 </a:theme>

</xml_diff>